<commit_message>
Fix page breaks: each front/back matter section starts on new page, preserve sub-headings
</commit_message>
<xml_diff>
--- a/book-series/word-docs/complete/Book 01 - Sunblade Rising - A Blade Forged in Light - Complete.docx
+++ b/book-series/word-docs/complete/Book 01 - Sunblade Rising - A Blade Forged in Light - Complete.docx
@@ -28,7 +28,7 @@
         </w:p>
       </w:sdtContent>
     </w:sdt>
-    <w:bookmarkStart w:id="11" w:name="copyright"/>
+    <w:bookmarkStart w:id="14" w:name="copyright"/>
     <w:p>
       <w:pPr>
         <w:pStyle w:val="Heading1"/>
@@ -16810,8 +16810,18 @@
         <w:t>Also By Ketan Shukla</w:t>
       </w:r>
     </w:p>
-    <w:p>
-      <w:pPr>
+    <w:bookmarkStart w:id="9" w:name="aztec-samurai-adventures-series"/>
+    <w:p>
+      <w:pPr>
+        <w:pStyle w:val="Heading2"/>
+      </w:pPr>
+      <w:r>
+        <w:t xml:space="preserve">Aztec Samurai Adventures Series</w:t>
+      </w:r>
+    </w:p>
+    <w:p>
+      <w:pPr>
+        <w:pStyle w:val="Compact"/>
         <w:numPr>
           <w:ilvl w:val="0"/>
           <w:numId w:val="1001"/>
@@ -16843,6 +16853,7 @@
     </w:p>
     <w:p>
       <w:pPr>
+        <w:pStyle w:val="Compact"/>
         <w:numPr>
           <w:ilvl w:val="0"/>
           <w:numId w:val="1001"/>
@@ -16874,6 +16885,7 @@
     </w:p>
     <w:p>
       <w:pPr>
+        <w:pStyle w:val="Compact"/>
         <w:numPr>
           <w:ilvl w:val="0"/>
           <w:numId w:val="1001"/>
@@ -16905,6 +16917,7 @@
     </w:p>
     <w:p>
       <w:pPr>
+        <w:pStyle w:val="Compact"/>
         <w:numPr>
           <w:ilvl w:val="0"/>
           <w:numId w:val="1001"/>
@@ -16936,6 +16949,7 @@
     </w:p>
     <w:p>
       <w:pPr>
+        <w:pStyle w:val="Compact"/>
         <w:numPr>
           <w:ilvl w:val="0"/>
           <w:numId w:val="1001"/>
@@ -16967,6 +16981,7 @@
     </w:p>
     <w:p>
       <w:pPr>
+        <w:pStyle w:val="Compact"/>
         <w:numPr>
           <w:ilvl w:val="0"/>
           <w:numId w:val="1001"/>
@@ -16998,6 +17013,7 @@
     </w:p>
     <w:p>
       <w:pPr>
+        <w:pStyle w:val="Compact"/>
         <w:numPr>
           <w:ilvl w:val="0"/>
           <w:numId w:val="1001"/>
@@ -17029,6 +17045,7 @@
     </w:p>
     <w:p>
       <w:pPr>
+        <w:pStyle w:val="Compact"/>
         <w:numPr>
           <w:ilvl w:val="0"/>
           <w:numId w:val="1001"/>
@@ -17060,6 +17077,7 @@
     </w:p>
     <w:p>
       <w:pPr>
+        <w:pStyle w:val="Compact"/>
         <w:numPr>
           <w:ilvl w:val="0"/>
           <w:numId w:val="1001"/>
@@ -17091,6 +17109,7 @@
     </w:p>
     <w:p>
       <w:pPr>
+        <w:pStyle w:val="Compact"/>
         <w:numPr>
           <w:ilvl w:val="0"/>
           <w:numId w:val="1001"/>
@@ -17122,6 +17141,7 @@
     </w:p>
     <w:p>
       <w:pPr>
+        <w:pStyle w:val="Compact"/>
         <w:numPr>
           <w:ilvl w:val="0"/>
           <w:numId w:val="1001"/>
@@ -17153,6 +17173,7 @@
     </w:p>
     <w:p>
       <w:pPr>
+        <w:pStyle w:val="Compact"/>
         <w:numPr>
           <w:ilvl w:val="0"/>
           <w:numId w:val="1001"/>
@@ -17182,11 +17203,22 @@
         <w:t xml:space="preserve">Coming soon</w:t>
       </w:r>
     </w:p>
-    <w:p>
-      <w:pPr>
+    <w:bookmarkEnd w:id="9"/>
+    <w:bookmarkStart w:id="10" w:name="box-sets"/>
+    <w:p>
+      <w:pPr>
+        <w:pStyle w:val="Heading2"/>
+      </w:pPr>
+      <w:r>
+        <w:t xml:space="preserve">Box Sets</w:t>
+      </w:r>
+    </w:p>
+    <w:p>
+      <w:pPr>
+        <w:pStyle w:val="Compact"/>
         <w:numPr>
           <w:ilvl w:val="0"/>
-          <w:numId w:val="1001"/>
+          <w:numId w:val="1002"/>
         </w:numPr>
       </w:pPr>
       <w:r>
@@ -17215,9 +17247,10 @@
     </w:p>
     <w:p>
       <w:pPr>
+        <w:pStyle w:val="Compact"/>
         <w:numPr>
           <w:ilvl w:val="0"/>
-          <w:numId w:val="1001"/>
+          <w:numId w:val="1002"/>
         </w:numPr>
       </w:pPr>
       <w:r>
@@ -17246,9 +17279,10 @@
     </w:p>
     <w:p>
       <w:pPr>
+        <w:pStyle w:val="Compact"/>
         <w:numPr>
           <w:ilvl w:val="0"/>
-          <w:numId w:val="1001"/>
+          <w:numId w:val="1002"/>
         </w:numPr>
       </w:pPr>
       <w:r>
@@ -17277,9 +17311,10 @@
     </w:p>
     <w:p>
       <w:pPr>
+        <w:pStyle w:val="Compact"/>
         <w:numPr>
           <w:ilvl w:val="0"/>
-          <w:numId w:val="1001"/>
+          <w:numId w:val="1002"/>
         </w:numPr>
       </w:pPr>
       <w:r>
@@ -17306,6 +17341,16 @@
         <w:t xml:space="preserve">Coming soon</w:t>
       </w:r>
     </w:p>
+    <w:bookmarkEnd w:id="10"/>
+    <w:bookmarkStart w:id="13" w:name="non-fiction"/>
+    <w:p>
+      <w:pPr>
+        <w:pStyle w:val="Heading2"/>
+      </w:pPr>
+      <w:r>
+        <w:t xml:space="preserve">Non-Fiction</w:t>
+      </w:r>
+    </w:p>
     <w:p>
       <w:pPr>
         <w:pStyle w:val="FirstParagraph"/>
@@ -17427,7 +17472,7 @@
       <w:r>
         <w:t xml:space="preserve"> </w:t>
       </w:r>
-      <w:hyperlink r:id="rId9">
+      <w:hyperlink r:id="rId11">
         <w:r>
           <w:rPr>
             <w:rStyle w:val="Hyperlink"/>
@@ -17450,7 +17495,7 @@
       <w:r>
         <w:t xml:space="preserve"> </w:t>
       </w:r>
-      <w:hyperlink r:id="rId10">
+      <w:hyperlink r:id="rId12">
         <w:r>
           <w:rPr>
             <w:rStyle w:val="Hyperlink"/>
@@ -17622,7 +17667,8 @@
         <w:t xml:space="preserve">— Ketan</w:t>
       </w:r>
     </w:p>
-    <w:bookmarkEnd w:id="11"/>
+    <w:bookmarkEnd w:id="13"/>
+    <w:bookmarkEnd w:id="14"/>
     <w:sectPr>
       <w:footnotePr>
         <w:numRestart w:val="eachSect"/>
@@ -17840,6 +17886,9 @@
     <w:abstractNumId w:val="990"/>
   </w:num>
   <w:num w:numId="1001">
+    <w:abstractNumId w:val="991"/>
+  </w:num>
+  <w:num w:numId="1002">
     <w:abstractNumId w:val="991"/>
   </w:num>
 </w:numbering>

</xml_diff>

<commit_message>
Fix Copyright starting on new page after TOC - all sections now use page-break heading
</commit_message>
<xml_diff>
--- a/book-series/word-docs/complete/Book 01 - Sunblade Rising - A Blade Forged in Light - Complete.docx
+++ b/book-series/word-docs/complete/Book 01 - Sunblade Rising - A Blade Forged in Light - Complete.docx
@@ -28,13 +28,13 @@
         </w:p>
       </w:sdtContent>
     </w:sdt>
-    <w:bookmarkStart w:id="14" w:name="copyright"/>
     <w:p>
       <w:pPr>
         <w:pStyle w:val="Heading1"/>
-      </w:pPr>
-      <w:r>
-        <w:t xml:space="preserve">Copyright</w:t>
+        <w:pageBreakBefore/>
+      </w:pPr>
+      <w:r>
+        <w:t>Copyright</w:t>
       </w:r>
     </w:p>
     <w:p>
@@ -17668,7 +17668,6 @@
       </w:r>
     </w:p>
     <w:bookmarkEnd w:id="13"/>
-    <w:bookmarkEnd w:id="14"/>
     <w:sectPr>
       <w:footnotePr>
         <w:numRestart w:val="eachSect"/>

</xml_diff>